<commit_message>
#5 Eliminado el path
Eliminado el ".path" del propiedadesTraduccionEJB
</commit_message>
<xml_diff>
--- a/translatorib-rest-api/src/test/java/es/caib/translatorib/api/test/v1/prueba.docx
+++ b/translatorib-rest-api/src/test/java/es/caib/translatorib/api/test/v1/prueba.docx
@@ -3,6 +3,11 @@
 <w:document xmlns:wpc="http://schemas.microsoft.com/office/word/2010/wordprocessingCanvas" xmlns:cx="http://schemas.microsoft.com/office/drawing/2014/chartex" xmlns:cx1="http://schemas.microsoft.com/office/drawing/2015/9/8/chartex" xmlns:mc="http://schemas.openxmlformats.org/markup-compatibility/2006" xmlns:o="urn:schemas-microsoft-com:office:office" xmlns:r="http://schemas.openxmlformats.org/officeDocument/2006/relationships" xmlns:m="http://schemas.openxmlformats.org/officeDocument/2006/math" xmlns:v="urn:schemas-microsoft-com:vml" xmlns:wp14="http://schemas.microsoft.com/office/word/2010/wordprocessingDrawing" xmlns:wp="http://schemas.openxmlformats.org/drawingml/2006/wordprocessingDrawing" xmlns:w10="urn:schemas-microsoft-com:office:word" xmlns:w="http://schemas.openxmlformats.org/wordprocessingml/2006/main" xmlns:w14="http://schemas.microsoft.com/office/word/2010/wordml" xmlns:w15="http://schemas.microsoft.com/office/word/2012/wordml" xmlns:w16se="http://schemas.microsoft.com/office/word/2015/wordml/symex" xmlns:wpg="http://schemas.microsoft.com/office/word/2010/wordprocessingGroup" xmlns:wpi="http://schemas.microsoft.com/office/word/2010/wordprocessingInk" xmlns:wne="http://schemas.microsoft.com/office/word/2006/wordml" xmlns:wps="http://schemas.microsoft.com/office/word/2010/wordprocessingShape" mc:Ignorable="w14 w15 w16se wp14">
   <w:body>
     <w:p>
+      <w:pPr>
+        <w:tabs>
+          <w:tab w:val="left" w:pos="3047"/>
+        </w:tabs>
+      </w:pPr>
       <w:r>
         <w:t>Prueba de texto a traducir</w:t>
       </w:r>

</xml_diff>

<commit_message>
#4 Eliminación del salto de linea
Se ha optado por la elinminacion del salto de linea y de documentos de
test.
</commit_message>
<xml_diff>
--- a/translatorib-rest-api/src/test/java/es/caib/translatorib/api/test/v1/prueba.docx
+++ b/translatorib-rest-api/src/test/java/es/caib/translatorib/api/test/v1/prueba.docx
@@ -3,6 +3,11 @@
 <w:document xmlns:wpc="http://schemas.microsoft.com/office/word/2010/wordprocessingCanvas" xmlns:cx="http://schemas.microsoft.com/office/drawing/2014/chartex" xmlns:cx1="http://schemas.microsoft.com/office/drawing/2015/9/8/chartex" xmlns:mc="http://schemas.openxmlformats.org/markup-compatibility/2006" xmlns:o="urn:schemas-microsoft-com:office:office" xmlns:r="http://schemas.openxmlformats.org/officeDocument/2006/relationships" xmlns:m="http://schemas.openxmlformats.org/officeDocument/2006/math" xmlns:v="urn:schemas-microsoft-com:vml" xmlns:wp14="http://schemas.microsoft.com/office/word/2010/wordprocessingDrawing" xmlns:wp="http://schemas.openxmlformats.org/drawingml/2006/wordprocessingDrawing" xmlns:w10="urn:schemas-microsoft-com:office:word" xmlns:w="http://schemas.openxmlformats.org/wordprocessingml/2006/main" xmlns:w14="http://schemas.microsoft.com/office/word/2010/wordml" xmlns:w15="http://schemas.microsoft.com/office/word/2012/wordml" xmlns:w16se="http://schemas.microsoft.com/office/word/2015/wordml/symex" xmlns:wpg="http://schemas.microsoft.com/office/word/2010/wordprocessingGroup" xmlns:wpi="http://schemas.microsoft.com/office/word/2010/wordprocessingInk" xmlns:wne="http://schemas.microsoft.com/office/word/2006/wordml" xmlns:wps="http://schemas.microsoft.com/office/word/2010/wordprocessingShape" mc:Ignorable="w14 w15 w16se wp14">
   <w:body>
     <w:p>
+      <w:pPr>
+        <w:tabs>
+          <w:tab w:val="left" w:pos="3047"/>
+        </w:tabs>
+      </w:pPr>
       <w:r>
         <w:t>Prueba de texto a traducir</w:t>
       </w:r>

</xml_diff>